<commit_message>
video added by text link
</commit_message>
<xml_diff>
--- a/Documents/Project Report.docx
+++ b/Documents/Project Report.docx
@@ -56,7 +56,7 @@
               <w:szCs w:val="24"/>
             </w:rPr>
             <w:drawing>
-              <wp:anchor distT="0" distB="0" distL="114300" distR="114300" simplePos="0" relativeHeight="251663360" behindDoc="0" locked="0" layoutInCell="1" allowOverlap="1" wp14:anchorId="2DBC7186" wp14:editId="6485F118">
+              <wp:anchor distT="0" distB="0" distL="114300" distR="114300" simplePos="0" relativeHeight="251663360" behindDoc="0" locked="0" layoutInCell="1" allowOverlap="1" wp14:anchorId="2DBC7186" wp14:editId="0699E11B">
                 <wp:simplePos x="0" y="0"/>
                 <wp:positionH relativeFrom="margin">
                   <wp:align>center</wp:align>
@@ -1204,27 +1204,7 @@
                             <w:szCs w:val="24"/>
                             <w:lang w:val="en-US"/>
                           </w:rPr>
-                          <w:t>Project Ab</w:t>
-                        </w:r>
-                        <w:r>
-                          <w:rPr>
-                            <w:rStyle w:val="Hyperlink"/>
-                            <w:rFonts w:cstheme="minorHAnsi"/>
-                            <w:sz w:val="24"/>
-                            <w:szCs w:val="24"/>
-                            <w:lang w:val="en-US"/>
-                          </w:rPr>
-                          <w:t>s</w:t>
-                        </w:r>
-                        <w:r>
-                          <w:rPr>
-                            <w:rStyle w:val="Hyperlink"/>
-                            <w:rFonts w:cstheme="minorHAnsi"/>
-                            <w:sz w:val="24"/>
-                            <w:szCs w:val="24"/>
-                            <w:lang w:val="en-US"/>
-                          </w:rPr>
-                          <w:t>tract</w:t>
+                          <w:t>Project Abstract</w:t>
                         </w:r>
                       </w:p>
                       <w:p>
@@ -1419,25 +1399,7 @@
                             <w:sz w:val="24"/>
                             <w:szCs w:val="24"/>
                           </w:rPr>
-                          <w:t>Proje</w:t>
-                        </w:r>
-                        <w:r>
-                          <w:rPr>
-                            <w:rStyle w:val="Hyperlink"/>
-                            <w:rFonts w:cstheme="minorHAnsi"/>
-                            <w:sz w:val="24"/>
-                            <w:szCs w:val="24"/>
-                          </w:rPr>
-                          <w:t>c</w:t>
-                        </w:r>
-                        <w:r>
-                          <w:rPr>
-                            <w:rStyle w:val="Hyperlink"/>
-                            <w:rFonts w:cstheme="minorHAnsi"/>
-                            <w:sz w:val="24"/>
-                            <w:szCs w:val="24"/>
-                          </w:rPr>
-                          <w:t>t Review</w:t>
+                          <w:t>Project Review</w:t>
                         </w:r>
                       </w:p>
                       <w:p>
@@ -1947,7 +1909,15 @@
         <w:t>editor,</w:t>
       </w:r>
       <w:r>
-        <w:t xml:space="preserve"> you can see a back button and right beside it a save button at the top left on the right side there is a button that opens a slider this slider has tabs there are 5 sections</w:t>
+        <w:t xml:space="preserve"> you can see a back button and right beside </w:t>
+      </w:r>
+      <w:proofErr w:type="gramStart"/>
+      <w:r>
+        <w:t>it</w:t>
+      </w:r>
+      <w:proofErr w:type="gramEnd"/>
+      <w:r>
+        <w:t xml:space="preserve"> a save button at the top left on the right side there is a button that opens a slider this slider has tabs there are 5 sections</w:t>
       </w:r>
       <w:r>
         <w:br/>
@@ -2095,6 +2065,16 @@
         <w:t>and if the person presses to join that host the hosts session will be updated so he takes the person who is joining him so he can remember him and receive data like positions from that player.</w:t>
       </w:r>
     </w:p>
+    <w:p>
+      <w:r>
+        <w:t>Video link:</w:t>
+      </w:r>
+    </w:p>
+    <w:p>
+      <w:r>
+        <w:t>https://setuo365-my.sharepoint.com/:v:/g/personal/c00252129_setu_ie/EQwppLdg-1tAlMg2U4hm5VkBadHmTztdNxkRZd8fah_PCg?nav=eyJyZWZlcnJhbEluZm8iOnsicmVmZXJyYWxBcHAiOiJPbmVEcml2ZUZvckJ1c2luZXNzIiwicmVmZXJyYWxBcHBQbGF0Zm9ybSI6IldlYiIsInJlZmVycmFsTW9kZSI6InZpZXciLCJyZWZlcnJhbFZpZXciOiJNeUZpbGVzTGlua0NvcHkifX0&amp;e=N4BvJB</w:t>
+      </w:r>
+    </w:p>
     <w:p/>
     <w:p>
       <w:pPr>
@@ -2132,6 +2112,7 @@
       <w:bookmarkStart w:id="4" w:name="_Major_Technical_Achievements"/>
       <w:bookmarkEnd w:id="4"/>
       <w:r>
+        <w:lastRenderedPageBreak/>
         <w:t>Major Technical Achievements</w:t>
       </w:r>
     </w:p>
@@ -2145,11 +2126,7 @@
         <w:t>Server/multiplayer</w:t>
       </w:r>
       <w:r>
-        <w:t xml:space="preserve">: Honestly this was the best part for me in the project I had a very hard time finding how to exactly do this but every day I could see some progress when I was working on it, at the start it was just simply sending a message to server and server sending back a simply string that’s all after that I had to slowly expand so I needed to create some kind of ID so the players would know who is who and the server as well after doing that when the players connect </w:t>
-      </w:r>
-      <w:r>
-        <w:lastRenderedPageBreak/>
-        <w:t>to each other was successful I needed to create another player for each game and instead of sending strings I needed to send information data so the player would know what each other is doing I needed only the basic of it so that would be the x and y position coordinates and the animation state and frame</w:t>
+        <w:t>: Honestly this was the best part for me in the project I had a very hard time finding how to exactly do this but every day I could see some progress when I was working on it, at the start it was just simply sending a message to server and server sending back a simply string that’s all after that I had to slowly expand so I needed to create some kind of ID so the players would know who is who and the server as well after doing that when the players connect to each other was successful I needed to create another player for each game and instead of sending strings I needed to send information data so the player would know what each other is doing I needed only the basic of it so that would be the x and y position coordinates and the animation state and frame</w:t>
       </w:r>
       <w:r>
         <w:t>.</w:t>
@@ -2267,7 +2244,11 @@
         <w:t>Shop</w:t>
       </w:r>
       <w:r>
-        <w:t>: It’s not that big as the previous 2 but the shop was fun to do as well, I wanted to be a little RPG style so like when the player is beside it there is a small text that says press this to open the shop. I added a panel with a scroll bar handle so let’s say the mouse is over an item there will be a description that appears at the bottom that describes the item and if the item is bought it will turn green indicating its bought. I had fun adding the items in and making them work so the simple ones are expanding health or ammo but stuff like the energy wave attack for the player was fun to do and making the player shoot out more bullets.</w:t>
+        <w:t xml:space="preserve">: It’s not that big as the previous 2 but the shop was fun to do as well, I wanted to be a little RPG style so like when the player is beside it there is a small text that says press this to open the shop. I added a panel with a scroll bar handle so let’s say the mouse is over an item there will be a description that appears at the bottom that describes the item and if the item is bought it will turn green indicating its bought. I had fun adding the items in and making them work so </w:t>
+      </w:r>
+      <w:r>
+        <w:lastRenderedPageBreak/>
+        <w:t>the simple ones are expanding health or ammo but stuff like the energy wave attack for the player was fun to do and making the player shoot out more bullets.</w:t>
       </w:r>
     </w:p>
     <w:p>
@@ -2288,11 +2269,7 @@
         <w:t xml:space="preserve"> better to finish before they do that attack or attack them for distance</w:t>
       </w:r>
       <w:r>
-        <w:t xml:space="preserve">, 1 enemy fly’s I made him patrol in a random area so at the beginning he sets the first patrol point at the spawn position than he finds a new patrol point </w:t>
-      </w:r>
-      <w:r>
-        <w:lastRenderedPageBreak/>
-        <w:t>if he can go there and when he arrives he finds another new patrol point so each flying enemy can go somewhere completely different if you are playing the same level, other enemy can throw a bomb like the goblin and he is much faster.</w:t>
+        <w:t>, 1 enemy fly’s I made him patrol in a random area so at the beginning he sets the first patrol point at the spawn position than he finds a new patrol point if he can go there and when he arrives he finds another new patrol point so each flying enemy can go somewhere completely different if you are playing the same level, other enemy can throw a bomb like the goblin and he is much faster.</w:t>
       </w:r>
     </w:p>
     <w:p>
@@ -2419,7 +2396,11 @@
         <w:t>”</w:t>
       </w:r>
       <w:r>
-        <w:t xml:space="preserve"> function I think that’s the cause of the loading time taking forever the more blocks you have the longer it becomes. I can also finish the enemy Demon King which was </w:t>
+        <w:t xml:space="preserve"> function I think that’s the cause of the loading time taking forever the more blocks you have the longer it becomes. I can also finish the enemy Demon King </w:t>
+      </w:r>
+      <w:r>
+        <w:lastRenderedPageBreak/>
+        <w:t xml:space="preserve">which was </w:t>
       </w:r>
       <w:r>
         <w:t>supposed to</w:t>
@@ -2444,11 +2425,7 @@
         <w:t xml:space="preserve"> in the project water and lava blocks but they don’t work neither of them</w:t>
       </w:r>
       <w:r>
-        <w:t xml:space="preserve"> so I removed them since I don’t have time to </w:t>
-      </w:r>
-      <w:r>
-        <w:lastRenderedPageBreak/>
-        <w:t>finish them off</w:t>
+        <w:t xml:space="preserve"> so I removed them since I don’t have time to finish them off</w:t>
       </w:r>
       <w:r>
         <w:t>. I wanted to add like a swim feature so the player can swim inside the water, and it will have a breath meter for how long it can stay. so what I shouldn’t done was only add stuff that I will finish off what I did at the start is immediately added all the blocks that I had envisioned will be in my game and slowly add 1 by 1 to work but as time was slowly running out I had to go and make the light system, enemies and whatever else I needed and I never came back to the level editor for the water and lava blocks.</w:t>
@@ -2537,16 +2514,13 @@
     <w:p/>
     <w:p>
       <w:r>
+        <w:lastRenderedPageBreak/>
         <w:t>There is an incredible amount of work still needed for this project the Server/multiplayer still must be worked on to make sure the enemies are synchronized on both sides and anything else that might not be synchronized. In level editor I would like to finish the Water and lava that I had and add a load function so I can load the level to either change the structure or expand on it. The enemy boss is unfinished which I had some cool ideas to add, there are tons of stuff I can come up with and continue to work on it.</w:t>
       </w:r>
     </w:p>
     <w:p>
       <w:r>
-        <w:t xml:space="preserve">The biggest weakness that I still have that I discovered from this project is structuring the layout of the project what I mean is how the classes connect together when I added the explosions </w:t>
-      </w:r>
-      <w:r>
-        <w:lastRenderedPageBreak/>
-        <w:t>class I got the infinite error loop which I solved it but I don’t think it looks nice at all for me also optimization making stuff run more smooth I think I have ideas around some stuff like the loading for the level should be done in update function.</w:t>
+        <w:t>The biggest weakness that I still have that I discovered from this project is structuring the layout of the project what I mean is how the classes connect together when I added the explosions class I got the infinite error loop which I solved it but I don’t think it looks nice at all for me also optimization making stuff run more smooth I think I have ideas around some stuff like the loading for the level should be done in update function.</w:t>
       </w:r>
     </w:p>
     <w:p>
@@ -4128,6 +4102,7 @@
   </w:compat>
   <w:rsids>
     <w:rsidRoot w:val="002D29D0"/>
+    <w:rsid w:val="00141F59"/>
     <w:rsid w:val="00152ABA"/>
     <w:rsid w:val="00166ADD"/>
     <w:rsid w:val="00215BF7"/>
@@ -4140,6 +4115,7 @@
     <w:rsid w:val="00C10BC1"/>
     <w:rsid w:val="00E962A3"/>
     <w:rsid w:val="00EE3B73"/>
+    <w:rsid w:val="00F05B7E"/>
     <w:rsid w:val="00F37E57"/>
   </w:rsids>
   <m:mathPr>

</xml_diff>